<commit_message>
rmvd swap docx file
</commit_message>
<xml_diff>
--- a/Manuale Utente ClimateMonitoring Server.docx
+++ b/Manuale Utente ClimateMonitoring Server.docx
@@ -804,7 +804,24 @@
       </w:r>
       <w:proofErr w:type="spellEnd"/>
       <w:r>
-        <w:t xml:space="preserve"> contengono rispettivamente le credenziali per accedere al database appena configurato e gli indirizzi </w:t>
+        <w:t>, contenuti nella cartella “</w:t>
+      </w:r>
+      <w:proofErr w:type="spellStart"/>
+      <w:r>
+        <w:t>config_files</w:t>
+      </w:r>
+      <w:proofErr w:type="spellEnd"/>
+      <w:r>
+        <w:t xml:space="preserve">”, </w:t>
+      </w:r>
+      <w:r>
+        <w:t>contengono rispettivamente le credenziali per accedere al database appena configurato</w:t>
+      </w:r>
+      <w:r>
+        <w:t>,</w:t>
+      </w:r>
+      <w:r>
+        <w:t xml:space="preserve"> e gli indirizzi </w:t>
       </w:r>
       <w:proofErr w:type="spellStart"/>
       <w:r>
@@ -812,13 +829,11 @@
       </w:r>
       <w:proofErr w:type="spellEnd"/>
       <w:r>
-        <w:t xml:space="preserve"> con cui il programma </w:t>
-      </w:r>
-      <w:proofErr w:type="spellStart"/>
-      <w:r>
-        <w:t>ServerCm</w:t>
-      </w:r>
-      <w:proofErr w:type="spellEnd"/>
+        <w:t xml:space="preserve"> con cui </w:t>
+      </w:r>
+      <w:r>
+        <w:t>l’applicazione</w:t>
+      </w:r>
       <w:r>
         <w:t xml:space="preserve"> andrà a contattare i database.</w:t>
       </w:r>
@@ -828,13 +843,249 @@
         <w:jc w:val="both"/>
       </w:pPr>
       <w:r>
-        <w:t>Nel caso sia necessario modificare uno dei due file di configurazione è sufficiente aprire il file interessato come file di testo e modificare la linea che ci interessa, stando attenti a rispettare la formattazione.</w:t>
-      </w:r>
-    </w:p>
-    <w:p>
-      <w:pPr>
-        <w:jc w:val="both"/>
-      </w:pPr>
+        <w:t xml:space="preserve">Nel caso sia necessario modificare </w:t>
+      </w:r>
+      <w:r>
+        <w:t>“</w:t>
+      </w:r>
+      <w:proofErr w:type="spellStart"/>
+      <w:proofErr w:type="gramStart"/>
+      <w:r>
+        <w:t>user.properties</w:t>
+      </w:r>
+      <w:proofErr w:type="spellEnd"/>
+      <w:proofErr w:type="gramEnd"/>
+      <w:r>
+        <w:t xml:space="preserve">” </w:t>
+      </w:r>
+      <w:r>
+        <w:t xml:space="preserve">è sufficiente </w:t>
+      </w:r>
+      <w:r>
+        <w:t xml:space="preserve">aprirlo </w:t>
+      </w:r>
+      <w:r>
+        <w:t>come file di testo e modificare la linea che ci interessa, stando attenti a rispettare la formattazione.</w:t>
+      </w:r>
+    </w:p>
+    <w:p>
+      <w:pPr>
+        <w:jc w:val="both"/>
+      </w:pPr>
+      <w:r>
+        <w:rPr>
+          <w:noProof/>
+        </w:rPr>
+        <w:drawing>
+          <wp:inline distT="0" distB="0" distL="0" distR="0" wp14:anchorId="4B442259" wp14:editId="0335EFAE">
+            <wp:extent cx="3136993" cy="1177223"/>
+            <wp:effectExtent l="0" t="0" r="0" b="4445"/>
+            <wp:docPr id="589332277" name="Immagine 2" descr="Immagine che contiene testo, Carattere, schermata&#10;&#10;Descrizione generata automaticamente"/>
+            <wp:cNvGraphicFramePr>
+              <a:graphicFrameLocks xmlns:a="http://schemas.openxmlformats.org/drawingml/2006/main" noChangeAspect="1"/>
+            </wp:cNvGraphicFramePr>
+            <a:graphic xmlns:a="http://schemas.openxmlformats.org/drawingml/2006/main">
+              <a:graphicData uri="http://schemas.openxmlformats.org/drawingml/2006/picture">
+                <pic:pic xmlns:pic="http://schemas.openxmlformats.org/drawingml/2006/picture">
+                  <pic:nvPicPr>
+                    <pic:cNvPr id="589332277" name="Immagine 2" descr="Immagine che contiene testo, Carattere, schermata&#10;&#10;Descrizione generata automaticamente"/>
+                    <pic:cNvPicPr/>
+                  </pic:nvPicPr>
+                  <pic:blipFill>
+                    <a:blip r:embed="rId14" cstate="print">
+                      <a:extLst>
+                        <a:ext uri="{28A0092B-C50C-407E-A947-70E740481C1C}">
+                          <a14:useLocalDpi xmlns:a14="http://schemas.microsoft.com/office/drawing/2010/main" val="0"/>
+                        </a:ext>
+                      </a:extLst>
+                    </a:blip>
+                    <a:stretch>
+                      <a:fillRect/>
+                    </a:stretch>
+                  </pic:blipFill>
+                  <pic:spPr>
+                    <a:xfrm>
+                      <a:off x="0" y="0"/>
+                      <a:ext cx="3155629" cy="1184216"/>
+                    </a:xfrm>
+                    <a:prstGeom prst="rect">
+                      <a:avLst/>
+                    </a:prstGeom>
+                  </pic:spPr>
+                </pic:pic>
+              </a:graphicData>
+            </a:graphic>
+          </wp:inline>
+        </w:drawing>
+      </w:r>
+    </w:p>
+    <w:p>
+      <w:pPr>
+        <w:jc w:val="both"/>
+      </w:pPr>
+      <w:r>
+        <w:t xml:space="preserve">Se durante il processo di installazione di postgres sono stati inseriti due valori diversi per l’user di default e la password sarà necessario modificare questi valori in </w:t>
+      </w:r>
+      <w:proofErr w:type="spellStart"/>
+      <w:proofErr w:type="gramStart"/>
+      <w:r>
+        <w:t>user.properties</w:t>
+      </w:r>
+      <w:proofErr w:type="spellEnd"/>
+      <w:proofErr w:type="gramEnd"/>
+      <w:r>
+        <w:t xml:space="preserve"> (e successivamente in </w:t>
+      </w:r>
+      <w:proofErr w:type="spellStart"/>
+      <w:r>
+        <w:t>db.properties</w:t>
+      </w:r>
+      <w:proofErr w:type="spellEnd"/>
+      <w:r>
+        <w:t>): sostituire a destra dell’uguale con i valori inseriti in installazione per “</w:t>
+      </w:r>
+      <w:proofErr w:type="spellStart"/>
+      <w:r>
+        <w:t>db.default_user</w:t>
+      </w:r>
+      <w:proofErr w:type="spellEnd"/>
+      <w:r>
+        <w:t>” e “</w:t>
+      </w:r>
+      <w:proofErr w:type="spellStart"/>
+      <w:r>
+        <w:t>db.default_password</w:t>
+      </w:r>
+      <w:proofErr w:type="spellEnd"/>
+      <w:r>
+        <w:t xml:space="preserve">”. In seguito verrà </w:t>
+      </w:r>
+      <w:proofErr w:type="spellStart"/>
+      <w:r>
+        <w:t>momstrato</w:t>
+      </w:r>
+      <w:proofErr w:type="spellEnd"/>
+      <w:r>
+        <w:t xml:space="preserve"> come modificare il file “</w:t>
+      </w:r>
+      <w:proofErr w:type="spellStart"/>
+      <w:proofErr w:type="gramStart"/>
+      <w:r>
+        <w:t>db.properties</w:t>
+      </w:r>
+      <w:proofErr w:type="spellEnd"/>
+      <w:proofErr w:type="gramEnd"/>
+      <w:r>
+        <w:t>”</w:t>
+      </w:r>
+    </w:p>
+    <w:p>
+      <w:pPr>
+        <w:jc w:val="both"/>
+      </w:pPr>
+      <w:r>
+        <w:t xml:space="preserve">Le linee </w:t>
+      </w:r>
+      <w:proofErr w:type="spellStart"/>
+      <w:proofErr w:type="gramStart"/>
+      <w:r>
+        <w:t>db.username</w:t>
+      </w:r>
+      <w:proofErr w:type="spellEnd"/>
+      <w:proofErr w:type="gramEnd"/>
+      <w:r>
+        <w:t xml:space="preserve"> e </w:t>
+      </w:r>
+      <w:proofErr w:type="spellStart"/>
+      <w:r>
+        <w:t>db.password</w:t>
+      </w:r>
+      <w:proofErr w:type="spellEnd"/>
+      <w:r>
+        <w:t xml:space="preserve"> indicano invece le credenziali tramite le quali, il server accederà al database climatemonitoring per servire richieste per utenti senza autenticazione.</w:t>
+      </w:r>
+    </w:p>
+    <w:p>
+      <w:pPr>
+        <w:jc w:val="both"/>
+      </w:pPr>
+      <w:r>
+        <w:t xml:space="preserve">Anche qui vengono fornite delle credenziali di default: Se si </w:t>
+      </w:r>
+      <w:r>
+        <w:t>preferisce</w:t>
+      </w:r>
+      <w:r>
+        <w:t xml:space="preserve">, si </w:t>
+      </w:r>
+      <w:r>
+        <w:t xml:space="preserve">possono modificare l’username e </w:t>
+      </w:r>
+      <w:r>
+        <w:t>la password</w:t>
+      </w:r>
+      <w:r>
+        <w:t xml:space="preserve">, andando a modificare </w:t>
+      </w:r>
+      <w:r>
+        <w:t>sempre a destra dell’uguale con le proprie stringhe. Se questi valori vengono modificati, sarà necessario riflettere questi cambiamenti anche nel file “</w:t>
+      </w:r>
+      <w:proofErr w:type="spellStart"/>
+      <w:r>
+        <w:t>init.sql</w:t>
+      </w:r>
+      <w:proofErr w:type="spellEnd"/>
+      <w:r>
+        <w:t>”, che verrà mostrato in seguito.</w:t>
+      </w:r>
+      <w:r>
+        <w:t xml:space="preserve"> </w:t>
+      </w:r>
+    </w:p>
+    <w:p>
+      <w:pPr>
+        <w:jc w:val="both"/>
+      </w:pPr>
+    </w:p>
+    <w:p>
+      <w:pPr>
+        <w:jc w:val="both"/>
+      </w:pPr>
+      <w:r>
+        <w:t xml:space="preserve">Il file </w:t>
+      </w:r>
+      <w:r>
+        <w:t>“</w:t>
+      </w:r>
+      <w:proofErr w:type="spellStart"/>
+      <w:proofErr w:type="gramStart"/>
+      <w:r>
+        <w:t>db.properties</w:t>
+      </w:r>
+      <w:proofErr w:type="spellEnd"/>
+      <w:proofErr w:type="gramEnd"/>
+      <w:r>
+        <w:t>”</w:t>
+      </w:r>
+      <w:r>
+        <w:t xml:space="preserve"> invece contiene oltre alle informazioni presenti in </w:t>
+      </w:r>
+      <w:proofErr w:type="spellStart"/>
+      <w:r>
+        <w:t>user.properties</w:t>
+      </w:r>
+      <w:proofErr w:type="spellEnd"/>
+      <w:r>
+        <w:t xml:space="preserve">, altre informazioni come gli </w:t>
+      </w:r>
+      <w:proofErr w:type="spellStart"/>
+      <w:r>
+        <w:t>url</w:t>
+      </w:r>
+      <w:proofErr w:type="spellEnd"/>
+      <w:r>
+        <w:t xml:space="preserve"> dei database di default e di climatemonitoring. </w:t>
+      </w:r>
     </w:p>
     <w:p>
       <w:pPr>
@@ -931,207 +1182,555 @@
     </w:p>
     <w:p>
       <w:pPr>
-        <w:jc w:val="both"/>
-      </w:pPr>
-      <w:r>
-        <w:t xml:space="preserve">Se durante il processo di installazione di postgres </w:t>
-      </w:r>
-      <w:r>
-        <w:t xml:space="preserve">è stata inserita una password </w:t>
-      </w:r>
-      <w:r>
-        <w:t>diversa da</w:t>
-      </w:r>
-      <w:r>
-        <w:t xml:space="preserve"> "postgres", sarà necessario modificare la linea </w:t>
-      </w:r>
-      <w:proofErr w:type="spellStart"/>
-      <w:r>
-        <w:t>db.default_password</w:t>
-      </w:r>
-      <w:proofErr w:type="spellEnd"/>
-      <w:r>
-        <w:t>, mettendo a destra dell'uguale la password inserita. Attenzione a rispettare la formattazione (ad esempio, non mettere spazi dopo l'uguale).</w:t>
-      </w:r>
-    </w:p>
-    <w:p>
-      <w:pPr>
-        <w:jc w:val="both"/>
-      </w:pPr>
-      <w:r>
-        <w:t xml:space="preserve">Le linee </w:t>
+        <w:pStyle w:val="Paragrafoelenco"/>
+        <w:jc w:val="both"/>
+      </w:pPr>
+    </w:p>
+    <w:p>
+      <w:pPr>
+        <w:pStyle w:val="Paragrafoelenco"/>
+        <w:jc w:val="both"/>
+      </w:pPr>
+    </w:p>
+    <w:p>
+      <w:pPr>
+        <w:jc w:val="both"/>
+      </w:pPr>
+      <w:r>
+        <w:t xml:space="preserve">Per modificare </w:t>
       </w:r>
       <w:proofErr w:type="spellStart"/>
       <w:proofErr w:type="gramStart"/>
       <w:r>
+        <w:t>db.properties</w:t>
+      </w:r>
+      <w:proofErr w:type="spellEnd"/>
+      <w:proofErr w:type="gramEnd"/>
+      <w:r>
+        <w:t xml:space="preserve"> è necessario qualche step in più:</w:t>
+      </w:r>
+    </w:p>
+    <w:p>
+      <w:pPr>
+        <w:pStyle w:val="Paragrafoelenco"/>
+        <w:numPr>
+          <w:ilvl w:val="0"/>
+          <w:numId w:val="4"/>
+        </w:numPr>
+        <w:jc w:val="both"/>
+      </w:pPr>
+      <w:r>
+        <w:t xml:space="preserve">Aprire </w:t>
+      </w:r>
+      <w:proofErr w:type="spellStart"/>
+      <w:proofErr w:type="gramStart"/>
+      <w:r>
+        <w:t>db.properties</w:t>
+      </w:r>
+      <w:proofErr w:type="spellEnd"/>
+      <w:proofErr w:type="gramEnd"/>
+      <w:r>
+        <w:t xml:space="preserve"> come file di testo e modificare la linea che ci interessa, rispettando la formattazione</w:t>
+      </w:r>
+    </w:p>
+    <w:p>
+      <w:pPr>
+        <w:pStyle w:val="Paragrafoelenco"/>
+        <w:numPr>
+          <w:ilvl w:val="0"/>
+          <w:numId w:val="4"/>
+        </w:numPr>
+        <w:jc w:val="both"/>
+      </w:pPr>
+      <w:r>
+        <w:t xml:space="preserve">Con un terminale, posizionarsi nella cartella </w:t>
+      </w:r>
+      <w:proofErr w:type="spellStart"/>
+      <w:r>
+        <w:t>config_files</w:t>
+      </w:r>
+      <w:proofErr w:type="spellEnd"/>
+    </w:p>
+    <w:p>
+      <w:pPr>
+        <w:pStyle w:val="Paragrafoelenco"/>
+        <w:numPr>
+          <w:ilvl w:val="0"/>
+          <w:numId w:val="4"/>
+        </w:numPr>
+        <w:jc w:val="both"/>
+      </w:pPr>
+      <w:r>
+        <w:t>A seconda del proprio sistema i comandi saranno leggermente differenti:</w:t>
+      </w:r>
+    </w:p>
+    <w:p>
+      <w:pPr>
+        <w:pStyle w:val="Paragrafoelenco"/>
+        <w:numPr>
+          <w:ilvl w:val="1"/>
+          <w:numId w:val="4"/>
+        </w:numPr>
+        <w:jc w:val="both"/>
+      </w:pPr>
+      <w:r>
+        <w:lastRenderedPageBreak/>
+        <w:t xml:space="preserve">Per i sistemi </w:t>
+      </w:r>
+      <w:proofErr w:type="spellStart"/>
+      <w:r>
+        <w:t>unix</w:t>
+      </w:r>
+      <w:proofErr w:type="spellEnd"/>
+      <w:r>
+        <w:t xml:space="preserve"> (</w:t>
+      </w:r>
+      <w:proofErr w:type="spellStart"/>
+      <w:r>
+        <w:t>mac</w:t>
+      </w:r>
+      <w:proofErr w:type="spellEnd"/>
+      <w:r>
+        <w:t xml:space="preserve"> e </w:t>
+      </w:r>
+      <w:proofErr w:type="spellStart"/>
+      <w:r>
+        <w:t>linux</w:t>
+      </w:r>
+      <w:proofErr w:type="spellEnd"/>
+      <w:r>
+        <w:t>) il comando da digitare è: “</w:t>
+      </w:r>
+      <w:proofErr w:type="spellStart"/>
+      <w:r>
+        <w:t>jar</w:t>
+      </w:r>
+      <w:proofErr w:type="spellEnd"/>
+      <w:r>
+        <w:t xml:space="preserve"> </w:t>
+      </w:r>
+      <w:proofErr w:type="spellStart"/>
+      <w:r>
+        <w:t>uf</w:t>
+      </w:r>
+      <w:proofErr w:type="spellEnd"/>
+      <w:r>
+        <w:t xml:space="preserve"> ../ClimateMonitoringServer.jar </w:t>
+      </w:r>
+      <w:proofErr w:type="spellStart"/>
+      <w:proofErr w:type="gramStart"/>
+      <w:r>
+        <w:t>db.properties</w:t>
+      </w:r>
+      <w:proofErr w:type="spellEnd"/>
+      <w:proofErr w:type="gramEnd"/>
+      <w:r>
+        <w:t>”</w:t>
+      </w:r>
+    </w:p>
+    <w:p>
+      <w:pPr>
+        <w:pStyle w:val="Paragrafoelenco"/>
+        <w:numPr>
+          <w:ilvl w:val="1"/>
+          <w:numId w:val="4"/>
+        </w:numPr>
+        <w:jc w:val="both"/>
+      </w:pPr>
+      <w:r>
+        <w:t>Per sistemi windows il comando è: “</w:t>
+      </w:r>
+      <w:proofErr w:type="spellStart"/>
+      <w:r>
+        <w:t>jar</w:t>
+      </w:r>
+      <w:proofErr w:type="spellEnd"/>
+      <w:r>
+        <w:t xml:space="preserve"> </w:t>
+      </w:r>
+      <w:proofErr w:type="spellStart"/>
+      <w:r>
+        <w:t>uf</w:t>
+      </w:r>
+      <w:proofErr w:type="spellEnd"/>
+      <w:r>
+        <w:t xml:space="preserve"> ..</w:t>
+      </w:r>
+      <w:r>
+        <w:t>\</w:t>
+      </w:r>
+      <w:r>
+        <w:t xml:space="preserve">ClimateMonitoringServer.jar </w:t>
+      </w:r>
+      <w:proofErr w:type="spellStart"/>
+      <w:proofErr w:type="gramStart"/>
+      <w:r>
+        <w:t>db.properties</w:t>
+      </w:r>
+      <w:proofErr w:type="spellEnd"/>
+      <w:proofErr w:type="gramEnd"/>
+      <w:r>
+        <w:t>”</w:t>
+      </w:r>
+    </w:p>
+    <w:p>
+      <w:pPr>
+        <w:jc w:val="both"/>
+      </w:pPr>
+      <w:r>
+        <w:t>Questo andrà a sostituire il file “</w:t>
+      </w:r>
+      <w:proofErr w:type="spellStart"/>
+      <w:proofErr w:type="gramStart"/>
+      <w:r>
+        <w:t>db.properties</w:t>
+      </w:r>
+      <w:proofErr w:type="spellEnd"/>
+      <w:proofErr w:type="gramEnd"/>
+      <w:r>
+        <w:t xml:space="preserve">” all’interno del nostro pacchetto </w:t>
+      </w:r>
+      <w:proofErr w:type="spellStart"/>
+      <w:r>
+        <w:t>jar</w:t>
+      </w:r>
+      <w:proofErr w:type="spellEnd"/>
+      <w:r>
+        <w:t>.</w:t>
+      </w:r>
+    </w:p>
+    <w:p>
+      <w:pPr>
+        <w:jc w:val="both"/>
+      </w:pPr>
+    </w:p>
+    <w:p>
+      <w:pPr>
+        <w:pStyle w:val="Titolo4"/>
+      </w:pPr>
+      <w:r>
+        <w:t xml:space="preserve">Modificare </w:t>
+      </w:r>
+      <w:r>
+        <w:t>il</w:t>
+      </w:r>
+      <w:r>
+        <w:t xml:space="preserve"> file </w:t>
+      </w:r>
+      <w:proofErr w:type="spellStart"/>
+      <w:r>
+        <w:t>init.sql</w:t>
+      </w:r>
+      <w:proofErr w:type="spellEnd"/>
+    </w:p>
+    <w:p>
+      <w:pPr>
+        <w:jc w:val="both"/>
+      </w:pPr>
+      <w:r>
+        <w:t>Il file “</w:t>
+      </w:r>
+      <w:proofErr w:type="spellStart"/>
+      <w:r>
+        <w:t>init.sql</w:t>
+      </w:r>
+      <w:proofErr w:type="spellEnd"/>
+      <w:r>
+        <w:t>” contiene tutte le query necessarie per l’inizializzazione del database. Si trova nella cartella “</w:t>
+      </w:r>
+      <w:proofErr w:type="spellStart"/>
+      <w:r>
+        <w:t>config_files</w:t>
+      </w:r>
+      <w:proofErr w:type="spellEnd"/>
+      <w:r>
+        <w:t xml:space="preserve">”. Per aprirlo è sufficiente un editor di testo qualsiasi. </w:t>
+      </w:r>
+    </w:p>
+    <w:p>
+      <w:pPr>
+        <w:jc w:val="both"/>
+      </w:pPr>
+      <w:r>
+        <w:t>Se si ha modificato nei file “</w:t>
+      </w:r>
+      <w:proofErr w:type="spellStart"/>
+      <w:proofErr w:type="gramStart"/>
+      <w:r>
+        <w:t>user.properties</w:t>
+      </w:r>
+      <w:proofErr w:type="spellEnd"/>
+      <w:proofErr w:type="gramEnd"/>
+      <w:r>
+        <w:t>” e “</w:t>
+      </w:r>
+      <w:proofErr w:type="spellStart"/>
+      <w:r>
+        <w:t>db.properties</w:t>
+      </w:r>
+      <w:proofErr w:type="spellEnd"/>
+      <w:r>
+        <w:t>” le linee corrispondenti a “</w:t>
+      </w:r>
+      <w:proofErr w:type="spellStart"/>
+      <w:r>
         <w:t>db.username</w:t>
       </w:r>
       <w:proofErr w:type="spellEnd"/>
+      <w:r>
+        <w:t>” e “</w:t>
+      </w:r>
+      <w:proofErr w:type="spellStart"/>
+      <w:r>
+        <w:t>db.password</w:t>
+      </w:r>
+      <w:proofErr w:type="spellEnd"/>
+      <w:r>
+        <w:t>”, sarà necessario andare a modificare la linea “</w:t>
+      </w:r>
+      <w:r>
+        <w:t xml:space="preserve">create </w:t>
+      </w:r>
+      <w:proofErr w:type="spellStart"/>
+      <w:r>
+        <w:t>role</w:t>
+      </w:r>
+      <w:proofErr w:type="spellEnd"/>
+      <w:r>
+        <w:t xml:space="preserve"> </w:t>
+      </w:r>
+      <w:proofErr w:type="spellStart"/>
+      <w:r>
+        <w:t>server_slave</w:t>
+      </w:r>
+      <w:proofErr w:type="spellEnd"/>
+      <w:r>
+        <w:t xml:space="preserve"> with </w:t>
+      </w:r>
+      <w:proofErr w:type="spellStart"/>
+      <w:r>
+        <w:t>createrole</w:t>
+      </w:r>
+      <w:proofErr w:type="spellEnd"/>
+      <w:r>
+        <w:t xml:space="preserve"> login password '</w:t>
+      </w:r>
+      <w:proofErr w:type="spellStart"/>
+      <w:r>
+        <w:t>serverSlave</w:t>
+      </w:r>
+      <w:proofErr w:type="spellEnd"/>
+      <w:r>
+        <w:t>'</w:t>
+      </w:r>
+      <w:r>
+        <w:t>”</w:t>
+      </w:r>
+    </w:p>
+    <w:p>
+      <w:pPr>
+        <w:jc w:val="both"/>
+      </w:pPr>
+      <w:r>
+        <w:t xml:space="preserve">Sostituire </w:t>
+      </w:r>
+      <w:r>
+        <w:t xml:space="preserve">le stringhe </w:t>
+      </w:r>
+      <w:proofErr w:type="spellStart"/>
+      <w:r>
+        <w:t>server_slave</w:t>
+      </w:r>
+      <w:proofErr w:type="spellEnd"/>
+      <w:r>
+        <w:t xml:space="preserve"> </w:t>
+      </w:r>
+      <w:r>
+        <w:t>e ‘</w:t>
+      </w:r>
+      <w:proofErr w:type="spellStart"/>
+      <w:r>
+        <w:t>serverSlave</w:t>
+      </w:r>
+      <w:proofErr w:type="spellEnd"/>
+      <w:r>
+        <w:t>’ con i valori inseriti nel “</w:t>
+      </w:r>
+      <w:proofErr w:type="spellStart"/>
+      <w:proofErr w:type="gramStart"/>
+      <w:r>
+        <w:t>user.properties</w:t>
+      </w:r>
+      <w:proofErr w:type="spellEnd"/>
       <w:proofErr w:type="gramEnd"/>
       <w:r>
-        <w:t xml:space="preserve"> e </w:t>
-      </w:r>
-      <w:proofErr w:type="spellStart"/>
-      <w:r>
-        <w:t>db.password</w:t>
-      </w:r>
-      <w:proofErr w:type="spellEnd"/>
-      <w:r>
-        <w:t xml:space="preserve"> indicano invece le credenziali</w:t>
-      </w:r>
+        <w:t>”</w:t>
+      </w:r>
+    </w:p>
+    <w:p>
+      <w:pPr>
+        <w:jc w:val="both"/>
+      </w:pPr>
+      <w:r>
+        <w:t>È</w:t>
+      </w:r>
+      <w:r>
+        <w:t xml:space="preserve"> di fondamentale importanza che il resto del file non venga modificato: si potrebbero causare errori di inizializzazione del server.</w:t>
+      </w:r>
+    </w:p>
+    <w:p>
+      <w:pPr>
+        <w:jc w:val="both"/>
+      </w:pPr>
+      <w:r>
+        <w:t xml:space="preserve">Una volta terminata la modifica è necessario sostituire il file </w:t>
+      </w:r>
+      <w:proofErr w:type="spellStart"/>
+      <w:r>
+        <w:t>init.sql</w:t>
+      </w:r>
+      <w:proofErr w:type="spellEnd"/>
+      <w:r>
+        <w:t xml:space="preserve"> presente nel pacchetto </w:t>
+      </w:r>
+      <w:proofErr w:type="spellStart"/>
+      <w:r>
+        <w:t>jar</w:t>
+      </w:r>
+      <w:proofErr w:type="spellEnd"/>
+      <w:r>
+        <w:t>, con quello appena modificato:</w:t>
+      </w:r>
+    </w:p>
+    <w:p>
+      <w:pPr>
+        <w:pStyle w:val="Paragrafoelenco"/>
+        <w:numPr>
+          <w:ilvl w:val="0"/>
+          <w:numId w:val="5"/>
+        </w:numPr>
+        <w:jc w:val="both"/>
+      </w:pPr>
+      <w:r>
+        <w:t>Posizionarsi nella cartella “</w:t>
+      </w:r>
+      <w:proofErr w:type="spellStart"/>
+      <w:r>
+        <w:t>config_files</w:t>
+      </w:r>
+      <w:proofErr w:type="spellEnd"/>
+      <w:r>
+        <w:t>” con un terminale</w:t>
+      </w:r>
+    </w:p>
+    <w:p>
+      <w:pPr>
+        <w:pStyle w:val="Paragrafoelenco"/>
+        <w:numPr>
+          <w:ilvl w:val="0"/>
+          <w:numId w:val="5"/>
+        </w:numPr>
+        <w:jc w:val="both"/>
+      </w:pPr>
+      <w:r>
+        <w:t xml:space="preserve">A seconda del proprio sistema </w:t>
+      </w:r>
+      <w:proofErr w:type="spellStart"/>
+      <w:r>
+        <w:t>operatoro</w:t>
+      </w:r>
+      <w:proofErr w:type="spellEnd"/>
+      <w:r>
+        <w:t>:</w:t>
+      </w:r>
+    </w:p>
+    <w:p>
+      <w:pPr>
+        <w:pStyle w:val="Paragrafoelenco"/>
+        <w:numPr>
+          <w:ilvl w:val="1"/>
+          <w:numId w:val="5"/>
+        </w:numPr>
+        <w:jc w:val="both"/>
+      </w:pPr>
+      <w:r>
+        <w:t xml:space="preserve">Sistemi </w:t>
+      </w:r>
+      <w:proofErr w:type="spellStart"/>
+      <w:r>
+        <w:t>unix</w:t>
+      </w:r>
+      <w:proofErr w:type="spellEnd"/>
+      <w:r>
+        <w:t>: “</w:t>
+      </w:r>
+      <w:proofErr w:type="spellStart"/>
+      <w:r>
+        <w:t>jar</w:t>
+      </w:r>
+      <w:proofErr w:type="spellEnd"/>
       <w:r>
         <w:t xml:space="preserve"> </w:t>
       </w:r>
-      <w:r>
-        <w:t>tramite le quali, il server accederà al database climatemonitoring per servire richieste per utenti senza autenticazione.</w:t>
-      </w:r>
-    </w:p>
-    <w:p>
-      <w:pPr>
-        <w:jc w:val="both"/>
-      </w:pPr>
-      <w:r>
-        <w:t xml:space="preserve">Anche qui vengono fornite delle credenziali di default: Se si vuole, si può andare a modificare la password, </w:t>
-      </w:r>
-      <w:r>
-        <w:t>sostituendo</w:t>
-      </w:r>
-      <w:r>
-        <w:t xml:space="preserve"> "</w:t>
-      </w:r>
-      <w:proofErr w:type="spellStart"/>
-      <w:r>
-        <w:t>serverSlave</w:t>
-      </w:r>
-      <w:proofErr w:type="spellEnd"/>
-      <w:r>
-        <w:t xml:space="preserve">" con una password a propria scelta. Nel caso la si </w:t>
-      </w:r>
-      <w:r>
-        <w:t>voglia modificare</w:t>
-      </w:r>
-      <w:r>
-        <w:t xml:space="preserve">, </w:t>
-      </w:r>
-      <w:r>
-        <w:t>sarà necessario sostituirla</w:t>
-      </w:r>
-      <w:r>
-        <w:t xml:space="preserve"> anche nel file</w:t>
-      </w:r>
+      <w:proofErr w:type="spellStart"/>
+      <w:r>
+        <w:t>uf</w:t>
+      </w:r>
+      <w:proofErr w:type="spellEnd"/>
+      <w:r>
+        <w:t xml:space="preserve"> ..</w:t>
+      </w:r>
+      <w:r>
+        <w:t>/</w:t>
+      </w:r>
+      <w:r>
+        <w:t xml:space="preserve">ClimateMonitoringServer.jar </w:t>
+      </w:r>
+      <w:proofErr w:type="spellStart"/>
+      <w:r>
+        <w:t>init.sql</w:t>
+      </w:r>
+      <w:proofErr w:type="spellEnd"/>
+      <w:r>
+        <w:t>”</w:t>
+      </w:r>
+    </w:p>
+    <w:p>
+      <w:pPr>
+        <w:pStyle w:val="Paragrafoelenco"/>
+        <w:numPr>
+          <w:ilvl w:val="1"/>
+          <w:numId w:val="5"/>
+        </w:numPr>
+        <w:jc w:val="both"/>
+      </w:pPr>
+      <w:r>
+        <w:t>Sistemi windows: “</w:t>
+      </w:r>
+      <w:proofErr w:type="spellStart"/>
+      <w:r>
+        <w:t>jar</w:t>
+      </w:r>
+      <w:proofErr w:type="spellEnd"/>
       <w:r>
         <w:t xml:space="preserve"> </w:t>
       </w:r>
       <w:proofErr w:type="spellStart"/>
       <w:r>
-        <w:t>init.sql</w:t>
-      </w:r>
-      <w:proofErr w:type="spellEnd"/>
-      <w:r>
-        <w:t>.</w:t>
-      </w:r>
-    </w:p>
-    <w:p>
-      <w:pPr>
-        <w:jc w:val="both"/>
-      </w:pPr>
-    </w:p>
-    <w:p>
-      <w:pPr>
-        <w:pStyle w:val="Titolo4"/>
-      </w:pPr>
-      <w:r>
-        <w:t xml:space="preserve">Modificare </w:t>
-      </w:r>
-      <w:r>
-        <w:t>il</w:t>
-      </w:r>
-      <w:r>
-        <w:t xml:space="preserve"> file </w:t>
-      </w:r>
-      <w:proofErr w:type="spellStart"/>
-      <w:r>
-        <w:t>init.sql</w:t>
-      </w:r>
-      <w:proofErr w:type="spellEnd"/>
-    </w:p>
-    <w:p>
-      <w:pPr>
-        <w:jc w:val="both"/>
-      </w:pPr>
-      <w:r>
-        <w:t xml:space="preserve">Aprire il file </w:t>
-      </w:r>
-      <w:proofErr w:type="spellStart"/>
-      <w:r>
-        <w:t>init.sql</w:t>
-      </w:r>
-      <w:proofErr w:type="spellEnd"/>
-      <w:r>
-        <w:t xml:space="preserve"> con un editor di testo qualsiasi (tasto destro, apri con -&gt; scegliere un editor di testo</w:t>
-      </w:r>
-      <w:r>
-        <w:t xml:space="preserve">, ad esempio blocco </w:t>
-      </w:r>
-      <w:r>
-        <w:t>note</w:t>
-      </w:r>
-      <w:r>
-        <w:t xml:space="preserve">. Scorrere il file fino in fondo dove si trova la linea: "create </w:t>
-      </w:r>
-      <w:proofErr w:type="spellStart"/>
-      <w:r>
-        <w:t>role</w:t>
-      </w:r>
-      <w:proofErr w:type="spellEnd"/>
-      <w:r>
-        <w:t xml:space="preserve"> </w:t>
-      </w:r>
-      <w:proofErr w:type="spellStart"/>
-      <w:r>
-        <w:t>server_slave</w:t>
-      </w:r>
-      <w:proofErr w:type="spellEnd"/>
-      <w:r>
-        <w:t xml:space="preserve"> with </w:t>
-      </w:r>
-      <w:proofErr w:type="spellStart"/>
-      <w:r>
-        <w:t>createrole</w:t>
-      </w:r>
-      <w:proofErr w:type="spellEnd"/>
-      <w:r>
-        <w:t xml:space="preserve"> login password '</w:t>
-      </w:r>
-      <w:proofErr w:type="spellStart"/>
-      <w:r>
-        <w:t>serverSlave</w:t>
-      </w:r>
-      <w:proofErr w:type="spellEnd"/>
-      <w:r>
-        <w:t>';"</w:t>
-      </w:r>
-    </w:p>
-    <w:p>
-      <w:pPr>
-        <w:jc w:val="both"/>
-      </w:pPr>
-      <w:r>
-        <w:t>Sostituire '</w:t>
-      </w:r>
-      <w:proofErr w:type="spellStart"/>
-      <w:r>
-        <w:t>serverSlave</w:t>
-      </w:r>
-      <w:proofErr w:type="spellEnd"/>
-      <w:r>
-        <w:t xml:space="preserve">' con la propria password. </w:t>
-      </w:r>
-      <w:r>
-        <w:t>È</w:t>
-      </w:r>
-      <w:r>
-        <w:t xml:space="preserve"> di fondamentale importanza che il resto del file non venga modificato: si potrebbero causare errori di inizializzazione del server.</w:t>
+        <w:t>uf</w:t>
+      </w:r>
+      <w:proofErr w:type="spellEnd"/>
+      <w:r>
+        <w:t xml:space="preserve"> ..</w:t>
+      </w:r>
+      <w:r>
+        <w:rPr>
+          <w:lang w:val="en-US"/>
+        </w:rPr>
+        <w:t>\</w:t>
+      </w:r>
+      <w:r>
+        <w:t>ClimateMonitoringServer.jar init.sql”</w:t>
       </w:r>
     </w:p>
     <w:p>
@@ -1163,7 +1762,6 @@
         <w:jc w:val="both"/>
       </w:pPr>
       <w:r>
-        <w:lastRenderedPageBreak/>
         <w:t>Una volta posizionati nella cartella corretta, digitare il comando “java -</w:t>
       </w:r>
       <w:proofErr w:type="spellStart"/>
@@ -1424,6 +2022,95 @@
     </w:lvl>
   </w:abstractNum>
   <w:abstractNum w:abstractNumId="1" w15:restartNumberingAfterBreak="0">
+    <w:nsid w:val="2FB73097"/>
+    <w:multiLevelType w:val="hybridMultilevel"/>
+    <w:tmpl w:val="8938B436"/>
+    <w:lvl w:ilvl="0" w:tplc="0410000F">
+      <w:start w:val="1"/>
+      <w:numFmt w:val="decimal"/>
+      <w:lvlText w:val="%1."/>
+      <w:lvlJc w:val="left"/>
+      <w:pPr>
+        <w:ind w:left="720" w:hanging="360"/>
+      </w:pPr>
+      <w:rPr>
+        <w:rFonts w:hint="default"/>
+      </w:rPr>
+    </w:lvl>
+    <w:lvl w:ilvl="1" w:tplc="04100019">
+      <w:start w:val="1"/>
+      <w:numFmt w:val="lowerLetter"/>
+      <w:lvlText w:val="%2."/>
+      <w:lvlJc w:val="left"/>
+      <w:pPr>
+        <w:ind w:left="1440" w:hanging="360"/>
+      </w:pPr>
+    </w:lvl>
+    <w:lvl w:ilvl="2" w:tplc="0410001B" w:tentative="1">
+      <w:start w:val="1"/>
+      <w:numFmt w:val="lowerRoman"/>
+      <w:lvlText w:val="%3."/>
+      <w:lvlJc w:val="right"/>
+      <w:pPr>
+        <w:ind w:left="2160" w:hanging="180"/>
+      </w:pPr>
+    </w:lvl>
+    <w:lvl w:ilvl="3" w:tplc="0410000F" w:tentative="1">
+      <w:start w:val="1"/>
+      <w:numFmt w:val="decimal"/>
+      <w:lvlText w:val="%4."/>
+      <w:lvlJc w:val="left"/>
+      <w:pPr>
+        <w:ind w:left="2880" w:hanging="360"/>
+      </w:pPr>
+    </w:lvl>
+    <w:lvl w:ilvl="4" w:tplc="04100019" w:tentative="1">
+      <w:start w:val="1"/>
+      <w:numFmt w:val="lowerLetter"/>
+      <w:lvlText w:val="%5."/>
+      <w:lvlJc w:val="left"/>
+      <w:pPr>
+        <w:ind w:left="3600" w:hanging="360"/>
+      </w:pPr>
+    </w:lvl>
+    <w:lvl w:ilvl="5" w:tplc="0410001B" w:tentative="1">
+      <w:start w:val="1"/>
+      <w:numFmt w:val="lowerRoman"/>
+      <w:lvlText w:val="%6."/>
+      <w:lvlJc w:val="right"/>
+      <w:pPr>
+        <w:ind w:left="4320" w:hanging="180"/>
+      </w:pPr>
+    </w:lvl>
+    <w:lvl w:ilvl="6" w:tplc="0410000F" w:tentative="1">
+      <w:start w:val="1"/>
+      <w:numFmt w:val="decimal"/>
+      <w:lvlText w:val="%7."/>
+      <w:lvlJc w:val="left"/>
+      <w:pPr>
+        <w:ind w:left="5040" w:hanging="360"/>
+      </w:pPr>
+    </w:lvl>
+    <w:lvl w:ilvl="7" w:tplc="04100019" w:tentative="1">
+      <w:start w:val="1"/>
+      <w:numFmt w:val="lowerLetter"/>
+      <w:lvlText w:val="%8."/>
+      <w:lvlJc w:val="left"/>
+      <w:pPr>
+        <w:ind w:left="5760" w:hanging="360"/>
+      </w:pPr>
+    </w:lvl>
+    <w:lvl w:ilvl="8" w:tplc="0410001B" w:tentative="1">
+      <w:start w:val="1"/>
+      <w:numFmt w:val="lowerRoman"/>
+      <w:lvlText w:val="%9."/>
+      <w:lvlJc w:val="right"/>
+      <w:pPr>
+        <w:ind w:left="6480" w:hanging="180"/>
+      </w:pPr>
+    </w:lvl>
+  </w:abstractNum>
+  <w:abstractNum w:abstractNumId="2" w15:restartNumberingAfterBreak="0">
     <w:nsid w:val="3562221B"/>
     <w:multiLevelType w:val="hybridMultilevel"/>
     <w:tmpl w:val="600C49A0"/>
@@ -1535,7 +2222,96 @@
       </w:rPr>
     </w:lvl>
   </w:abstractNum>
-  <w:abstractNum w:abstractNumId="2" w15:restartNumberingAfterBreak="0">
+  <w:abstractNum w:abstractNumId="3" w15:restartNumberingAfterBreak="0">
+    <w:nsid w:val="37032FE3"/>
+    <w:multiLevelType w:val="hybridMultilevel"/>
+    <w:tmpl w:val="88BC0EA0"/>
+    <w:lvl w:ilvl="0" w:tplc="0410000F">
+      <w:start w:val="1"/>
+      <w:numFmt w:val="decimal"/>
+      <w:lvlText w:val="%1."/>
+      <w:lvlJc w:val="left"/>
+      <w:pPr>
+        <w:ind w:left="720" w:hanging="360"/>
+      </w:pPr>
+      <w:rPr>
+        <w:rFonts w:hint="default"/>
+      </w:rPr>
+    </w:lvl>
+    <w:lvl w:ilvl="1" w:tplc="04100019">
+      <w:start w:val="1"/>
+      <w:numFmt w:val="lowerLetter"/>
+      <w:lvlText w:val="%2."/>
+      <w:lvlJc w:val="left"/>
+      <w:pPr>
+        <w:ind w:left="1440" w:hanging="360"/>
+      </w:pPr>
+    </w:lvl>
+    <w:lvl w:ilvl="2" w:tplc="0410001B" w:tentative="1">
+      <w:start w:val="1"/>
+      <w:numFmt w:val="lowerRoman"/>
+      <w:lvlText w:val="%3."/>
+      <w:lvlJc w:val="right"/>
+      <w:pPr>
+        <w:ind w:left="2160" w:hanging="180"/>
+      </w:pPr>
+    </w:lvl>
+    <w:lvl w:ilvl="3" w:tplc="0410000F" w:tentative="1">
+      <w:start w:val="1"/>
+      <w:numFmt w:val="decimal"/>
+      <w:lvlText w:val="%4."/>
+      <w:lvlJc w:val="left"/>
+      <w:pPr>
+        <w:ind w:left="2880" w:hanging="360"/>
+      </w:pPr>
+    </w:lvl>
+    <w:lvl w:ilvl="4" w:tplc="04100019" w:tentative="1">
+      <w:start w:val="1"/>
+      <w:numFmt w:val="lowerLetter"/>
+      <w:lvlText w:val="%5."/>
+      <w:lvlJc w:val="left"/>
+      <w:pPr>
+        <w:ind w:left="3600" w:hanging="360"/>
+      </w:pPr>
+    </w:lvl>
+    <w:lvl w:ilvl="5" w:tplc="0410001B" w:tentative="1">
+      <w:start w:val="1"/>
+      <w:numFmt w:val="lowerRoman"/>
+      <w:lvlText w:val="%6."/>
+      <w:lvlJc w:val="right"/>
+      <w:pPr>
+        <w:ind w:left="4320" w:hanging="180"/>
+      </w:pPr>
+    </w:lvl>
+    <w:lvl w:ilvl="6" w:tplc="0410000F" w:tentative="1">
+      <w:start w:val="1"/>
+      <w:numFmt w:val="decimal"/>
+      <w:lvlText w:val="%7."/>
+      <w:lvlJc w:val="left"/>
+      <w:pPr>
+        <w:ind w:left="5040" w:hanging="360"/>
+      </w:pPr>
+    </w:lvl>
+    <w:lvl w:ilvl="7" w:tplc="04100019" w:tentative="1">
+      <w:start w:val="1"/>
+      <w:numFmt w:val="lowerLetter"/>
+      <w:lvlText w:val="%8."/>
+      <w:lvlJc w:val="left"/>
+      <w:pPr>
+        <w:ind w:left="5760" w:hanging="360"/>
+      </w:pPr>
+    </w:lvl>
+    <w:lvl w:ilvl="8" w:tplc="0410001B" w:tentative="1">
+      <w:start w:val="1"/>
+      <w:numFmt w:val="lowerRoman"/>
+      <w:lvlText w:val="%9."/>
+      <w:lvlJc w:val="right"/>
+      <w:pPr>
+        <w:ind w:left="6480" w:hanging="180"/>
+      </w:pPr>
+    </w:lvl>
+  </w:abstractNum>
+  <w:abstractNum w:abstractNumId="4" w15:restartNumberingAfterBreak="0">
     <w:nsid w:val="4668367D"/>
     <w:multiLevelType w:val="hybridMultilevel"/>
     <w:tmpl w:val="27F41D42"/>
@@ -1649,13 +2425,19 @@
     </w:lvl>
   </w:abstractNum>
   <w:num w:numId="1" w16cid:durableId="1549560984">
-    <w:abstractNumId w:val="2"/>
+    <w:abstractNumId w:val="4"/>
   </w:num>
   <w:num w:numId="2" w16cid:durableId="1387559296">
     <w:abstractNumId w:val="0"/>
   </w:num>
   <w:num w:numId="3" w16cid:durableId="972951567">
+    <w:abstractNumId w:val="2"/>
+  </w:num>
+  <w:num w:numId="4" w16cid:durableId="464006902">
     <w:abstractNumId w:val="1"/>
+  </w:num>
+  <w:num w:numId="5" w16cid:durableId="678123567">
+    <w:abstractNumId w:val="3"/>
   </w:num>
 </w:numbering>
 </file>

</xml_diff>